<commit_message>
new file:   John Duckett/46840.jpg 	modified:   John Duckett/Html tags learnt from john ducket book.docx 	new file:   John Duckett/image.html 	modified:   John Duckett/index.html 	new file:   John Duckett/table.html
</commit_message>
<xml_diff>
--- a/John Duckett/Html tags learnt from john ducket book.docx
+++ b/John Duckett/Html tags learnt from john ducket book.docx
@@ -149,6 +149,133 @@
     </w:p>
     <w:p>
       <w:pPr>
+        <w:rPr>
+          <w:sz w:val="28"/>
+          <w:szCs w:val="28"/>
+          <w:lang w:val="en-US"/>
+        </w:rPr>
+      </w:pPr>
+      <w:r>
+        <w:rPr>
+          <w:sz w:val="28"/>
+          <w:szCs w:val="28"/>
+          <w:lang w:val="en-US"/>
+        </w:rPr>
+        <w:t>So html has block level elements and every block element is displayed on new line</w:t>
+      </w:r>
+      <w:r>
+        <w:rPr>
+          <w:sz w:val="28"/>
+          <w:szCs w:val="28"/>
+          <w:lang w:val="en-US"/>
+        </w:rPr>
+        <w:t xml:space="preserve"> and</w:t>
+      </w:r>
+      <w:r>
+        <w:rPr>
+          <w:sz w:val="28"/>
+          <w:szCs w:val="28"/>
+          <w:lang w:val="en-US"/>
+        </w:rPr>
+        <w:t xml:space="preserve"> those are p, h1…h6,</w:t>
+      </w:r>
+    </w:p>
+    <w:p>
+      <w:pPr>
+        <w:rPr>
+          <w:sz w:val="28"/>
+          <w:szCs w:val="28"/>
+          <w:lang w:val="en-US"/>
+        </w:rPr>
+      </w:pPr>
+      <w:r>
+        <w:rPr>
+          <w:sz w:val="28"/>
+          <w:szCs w:val="28"/>
+          <w:lang w:val="en-US"/>
+        </w:rPr>
+        <w:t>So, with that came inline elements, they doesn’t go to new line or start the new line.</w:t>
+      </w:r>
+      <w:r>
+        <w:rPr>
+          <w:sz w:val="28"/>
+          <w:szCs w:val="28"/>
+          <w:lang w:val="en-US"/>
+        </w:rPr>
+        <w:t xml:space="preserve"> </w:t>
+      </w:r>
+      <w:proofErr w:type="spellStart"/>
+      <w:r>
+        <w:rPr>
+          <w:sz w:val="28"/>
+          <w:szCs w:val="28"/>
+          <w:lang w:val="en-US"/>
+        </w:rPr>
+        <w:t>Eg.</w:t>
+      </w:r>
+      <w:proofErr w:type="spellEnd"/>
+      <w:r>
+        <w:rPr>
+          <w:sz w:val="28"/>
+          <w:szCs w:val="28"/>
+          <w:lang w:val="en-US"/>
+        </w:rPr>
+        <w:t xml:space="preserve"> </w:t>
+      </w:r>
+      <w:proofErr w:type="spellStart"/>
+      <w:r>
+        <w:rPr>
+          <w:sz w:val="28"/>
+          <w:szCs w:val="28"/>
+          <w:lang w:val="en-US"/>
+        </w:rPr>
+        <w:t>Img</w:t>
+      </w:r>
+      <w:proofErr w:type="spellEnd"/>
+      <w:r>
+        <w:rPr>
+          <w:sz w:val="28"/>
+          <w:szCs w:val="28"/>
+          <w:lang w:val="en-US"/>
+        </w:rPr>
+        <w:t>, b, a, I, strong</w:t>
+      </w:r>
+    </w:p>
+    <w:p>
+      <w:pPr>
+        <w:rPr>
+          <w:sz w:val="28"/>
+          <w:szCs w:val="28"/>
+          <w:lang w:val="en-US"/>
+        </w:rPr>
+      </w:pPr>
+      <w:r>
+        <w:rPr>
+          <w:sz w:val="28"/>
+          <w:szCs w:val="28"/>
+          <w:lang w:val="en-US"/>
+        </w:rPr>
+        <w:t xml:space="preserve">Web pages show images at </w:t>
+      </w:r>
+      <w:r>
+        <w:rPr>
+          <w:sz w:val="28"/>
+          <w:szCs w:val="28"/>
+          <w:lang w:val="en-US"/>
+        </w:rPr>
+        <w:t>72ppi</w:t>
+      </w:r>
+      <w:r>
+        <w:rPr>
+          <w:sz w:val="28"/>
+          <w:szCs w:val="28"/>
+          <w:lang w:val="en-US"/>
+        </w:rPr>
+        <w:t xml:space="preserve"> default</w:t>
+      </w:r>
+    </w:p>
+    <w:p>
+      <w:pPr>
         <w:pStyle w:val="Heading1"/>
         <w:rPr>
           <w:lang w:val="en-US"/>
@@ -423,7 +550,25 @@
           <w:szCs w:val="24"/>
           <w:lang w:val="en-US"/>
         </w:rPr>
-        <w:t xml:space="preserve">&lt;i&gt; make text italic like </w:t>
+        <w:t>&lt;</w:t>
+      </w:r>
+      <w:proofErr w:type="spellStart"/>
+      <w:r>
+        <w:rPr>
+          <w:sz w:val="24"/>
+          <w:szCs w:val="24"/>
+          <w:lang w:val="en-US"/>
+        </w:rPr>
+        <w:t>i</w:t>
+      </w:r>
+      <w:proofErr w:type="spellEnd"/>
+      <w:r>
+        <w:rPr>
+          <w:sz w:val="24"/>
+          <w:szCs w:val="24"/>
+          <w:lang w:val="en-US"/>
+        </w:rPr>
+        <w:t xml:space="preserve">&gt; make text italic like </w:t>
       </w:r>
       <w:r>
         <w:rPr>
@@ -455,7 +600,16 @@
           <w:szCs w:val="24"/>
           <w:lang w:val="en-US"/>
         </w:rPr>
-        <w:t>&lt;sub&gt;adds element at lower place like log</w:t>
+        <w:t xml:space="preserve">&lt;sub&gt;adds element at lower place like </w:t>
+      </w:r>
+      <w:proofErr w:type="spellStart"/>
+      <w:r>
+        <w:rPr>
+          <w:sz w:val="24"/>
+          <w:szCs w:val="24"/>
+          <w:lang w:val="en-US"/>
+        </w:rPr>
+        <w:t>log</w:t>
       </w:r>
       <w:r>
         <w:rPr>
@@ -466,6 +620,7 @@
         </w:rPr>
         <w:t>a</w:t>
       </w:r>
+      <w:proofErr w:type="spellEnd"/>
       <w:r>
         <w:rPr>
           <w:sz w:val="24"/>
@@ -533,28 +688,6 @@
           <w:szCs w:val="24"/>
           <w:lang w:val="en-US"/>
         </w:rPr>
-        <w:t>&lt;br&gt; breaks the string to the new line it works like enter.</w:t>
-      </w:r>
-    </w:p>
-    <w:p>
-      <w:pPr>
-        <w:pStyle w:val="ListParagraph"/>
-        <w:numPr>
-          <w:ilvl w:val="0"/>
-          <w:numId w:val="1"/>
-        </w:numPr>
-        <w:rPr>
-          <w:sz w:val="24"/>
-          <w:szCs w:val="24"/>
-          <w:lang w:val="en-US"/>
-        </w:rPr>
-      </w:pPr>
-      <w:r>
-        <w:rPr>
-          <w:sz w:val="24"/>
-          <w:szCs w:val="24"/>
-          <w:lang w:val="en-US"/>
-        </w:rPr>
         <w:t>&lt;</w:t>
       </w:r>
       <w:proofErr w:type="spellStart"/>
@@ -564,6 +697,46 @@
           <w:szCs w:val="24"/>
           <w:lang w:val="en-US"/>
         </w:rPr>
+        <w:t>br</w:t>
+      </w:r>
+      <w:proofErr w:type="spellEnd"/>
+      <w:r>
+        <w:rPr>
+          <w:sz w:val="24"/>
+          <w:szCs w:val="24"/>
+          <w:lang w:val="en-US"/>
+        </w:rPr>
+        <w:t>&gt; breaks the string to the new line it works like enter.</w:t>
+      </w:r>
+    </w:p>
+    <w:p>
+      <w:pPr>
+        <w:pStyle w:val="ListParagraph"/>
+        <w:numPr>
+          <w:ilvl w:val="0"/>
+          <w:numId w:val="1"/>
+        </w:numPr>
+        <w:rPr>
+          <w:sz w:val="24"/>
+          <w:szCs w:val="24"/>
+          <w:lang w:val="en-US"/>
+        </w:rPr>
+      </w:pPr>
+      <w:r>
+        <w:rPr>
+          <w:sz w:val="24"/>
+          <w:szCs w:val="24"/>
+          <w:lang w:val="en-US"/>
+        </w:rPr>
+        <w:t>&lt;</w:t>
+      </w:r>
+      <w:proofErr w:type="spellStart"/>
+      <w:r>
+        <w:rPr>
+          <w:sz w:val="24"/>
+          <w:szCs w:val="24"/>
+          <w:lang w:val="en-US"/>
+        </w:rPr>
         <w:t>hr</w:t>
       </w:r>
       <w:proofErr w:type="spellEnd"/>
@@ -649,7 +822,25 @@
           <w:szCs w:val="24"/>
           <w:lang w:val="en-US"/>
         </w:rPr>
-        <w:t>&lt;em&gt; same as emphasis</w:t>
+        <w:t>&lt;</w:t>
+      </w:r>
+      <w:proofErr w:type="spellStart"/>
+      <w:r>
+        <w:rPr>
+          <w:sz w:val="24"/>
+          <w:szCs w:val="24"/>
+          <w:lang w:val="en-US"/>
+        </w:rPr>
+        <w:t>em</w:t>
+      </w:r>
+      <w:proofErr w:type="spellEnd"/>
+      <w:r>
+        <w:rPr>
+          <w:sz w:val="24"/>
+          <w:szCs w:val="24"/>
+          <w:lang w:val="en-US"/>
+        </w:rPr>
+        <w:t>&gt; same as emphasis</w:t>
       </w:r>
       <w:r>
         <w:rPr>
@@ -763,7 +954,25 @@
           <w:szCs w:val="24"/>
           <w:lang w:val="en-US"/>
         </w:rPr>
-        <w:t xml:space="preserve">&lt;abbr&gt; use to abbreviate text. Like prof. for </w:t>
+        <w:t>&lt;</w:t>
+      </w:r>
+      <w:proofErr w:type="spellStart"/>
+      <w:r>
+        <w:rPr>
+          <w:sz w:val="24"/>
+          <w:szCs w:val="24"/>
+          <w:lang w:val="en-US"/>
+        </w:rPr>
+        <w:t>abbr</w:t>
+      </w:r>
+      <w:proofErr w:type="spellEnd"/>
+      <w:r>
+        <w:rPr>
+          <w:sz w:val="24"/>
+          <w:szCs w:val="24"/>
+          <w:lang w:val="en-US"/>
+        </w:rPr>
+        <w:t xml:space="preserve">&gt; use to abbreviate text. Like prof. for </w:t>
       </w:r>
       <w:r>
         <w:rPr>
@@ -793,7 +1002,25 @@
           <w:szCs w:val="24"/>
           <w:lang w:val="en-US"/>
         </w:rPr>
-        <w:t xml:space="preserve">&lt;acroynm&gt; Use to acronym the text. Like NASA and when we hover over it will show National </w:t>
+        <w:t>&lt;</w:t>
+      </w:r>
+      <w:proofErr w:type="spellStart"/>
+      <w:r>
+        <w:rPr>
+          <w:sz w:val="24"/>
+          <w:szCs w:val="24"/>
+          <w:lang w:val="en-US"/>
+        </w:rPr>
+        <w:t>acroynm</w:t>
+      </w:r>
+      <w:proofErr w:type="spellEnd"/>
+      <w:r>
+        <w:rPr>
+          <w:sz w:val="24"/>
+          <w:szCs w:val="24"/>
+          <w:lang w:val="en-US"/>
+        </w:rPr>
+        <w:t xml:space="preserve">&gt; Use to acronym the text. Like NASA and when we hover over it will show National </w:t>
       </w:r>
       <w:r>
         <w:rPr>
@@ -915,15 +1142,51 @@
           <w:szCs w:val="24"/>
           <w:lang w:val="en-US"/>
         </w:rPr>
-        <w:t xml:space="preserve">&lt;dfn&gt; use used to show new </w:t>
-      </w:r>
-      <w:r>
-        <w:rPr>
-          <w:sz w:val="24"/>
-          <w:szCs w:val="24"/>
-          <w:lang w:val="en-US"/>
-        </w:rPr>
-        <w:t>terminology like pretty schway in flash</w:t>
+        <w:t>&lt;</w:t>
+      </w:r>
+      <w:proofErr w:type="spellStart"/>
+      <w:r>
+        <w:rPr>
+          <w:sz w:val="24"/>
+          <w:szCs w:val="24"/>
+          <w:lang w:val="en-US"/>
+        </w:rPr>
+        <w:t>dfn</w:t>
+      </w:r>
+      <w:proofErr w:type="spellEnd"/>
+      <w:r>
+        <w:rPr>
+          <w:sz w:val="24"/>
+          <w:szCs w:val="24"/>
+          <w:lang w:val="en-US"/>
+        </w:rPr>
+        <w:t xml:space="preserve">&gt; use used to show new </w:t>
+      </w:r>
+      <w:r>
+        <w:rPr>
+          <w:sz w:val="24"/>
+          <w:szCs w:val="24"/>
+          <w:lang w:val="en-US"/>
+        </w:rPr>
+        <w:t xml:space="preserve">terminology like pretty </w:t>
+      </w:r>
+      <w:proofErr w:type="spellStart"/>
+      <w:r>
+        <w:rPr>
+          <w:sz w:val="24"/>
+          <w:szCs w:val="24"/>
+          <w:lang w:val="en-US"/>
+        </w:rPr>
+        <w:t>schway</w:t>
+      </w:r>
+      <w:proofErr w:type="spellEnd"/>
+      <w:r>
+        <w:rPr>
+          <w:sz w:val="24"/>
+          <w:szCs w:val="24"/>
+          <w:lang w:val="en-US"/>
+        </w:rPr>
+        <w:t xml:space="preserve"> in flash</w:t>
       </w:r>
       <w:r>
         <w:rPr>
@@ -1007,13 +1270,23 @@
           <w:lang w:val="en-US"/>
         </w:rPr>
       </w:pPr>
-      <w:r>
-        <w:rPr>
-          <w:sz w:val="24"/>
-          <w:szCs w:val="24"/>
-          <w:lang w:val="en-US"/>
-        </w:rPr>
-        <w:t xml:space="preserve">href </w:t>
+      <w:proofErr w:type="spellStart"/>
+      <w:r>
+        <w:rPr>
+          <w:sz w:val="24"/>
+          <w:szCs w:val="24"/>
+          <w:lang w:val="en-US"/>
+        </w:rPr>
+        <w:t>href</w:t>
+      </w:r>
+      <w:proofErr w:type="spellEnd"/>
+      <w:r>
+        <w:rPr>
+          <w:sz w:val="24"/>
+          <w:szCs w:val="24"/>
+          <w:lang w:val="en-US"/>
+        </w:rPr>
+        <w:t xml:space="preserve"> </w:t>
       </w:r>
     </w:p>
     <w:p>
@@ -1120,7 +1393,6 @@
           <w:szCs w:val="24"/>
           <w:lang w:val="en-US"/>
         </w:rPr>
-        <w:lastRenderedPageBreak/>
         <w:t>&lt;s&gt; it shows the information that is no longer accurate but shouldn’t be deleted.</w:t>
       </w:r>
     </w:p>
@@ -1178,13 +1450,23 @@
         </w:rPr>
         <w:t>&lt;</w:t>
       </w:r>
-      <w:r>
-        <w:rPr>
-          <w:sz w:val="24"/>
-          <w:szCs w:val="24"/>
-          <w:lang w:val="en-US"/>
-        </w:rPr>
-        <w:t>ol&gt; tag for ordered list.</w:t>
+      <w:proofErr w:type="spellStart"/>
+      <w:r>
+        <w:rPr>
+          <w:sz w:val="24"/>
+          <w:szCs w:val="24"/>
+          <w:lang w:val="en-US"/>
+        </w:rPr>
+        <w:t>ol</w:t>
+      </w:r>
+      <w:proofErr w:type="spellEnd"/>
+      <w:r>
+        <w:rPr>
+          <w:sz w:val="24"/>
+          <w:szCs w:val="24"/>
+          <w:lang w:val="en-US"/>
+        </w:rPr>
+        <w:t>&gt; tag for ordered list.</w:t>
       </w:r>
     </w:p>
     <w:p>
@@ -1476,13 +1758,7 @@
         <w:rPr>
           <w:lang w:val="en-US"/>
         </w:rPr>
-        <w:t>index.html</w:t>
-      </w:r>
-      <w:r>
-        <w:rPr>
-          <w:lang w:val="en-US"/>
-        </w:rPr>
-        <w:t>#</w:t>
+        <w:t>index.html#</w:t>
       </w:r>
       <w:r>
         <w:rPr>
@@ -1895,7 +2171,25 @@
           <w:szCs w:val="24"/>
           <w:lang w:val="en-US"/>
         </w:rPr>
-        <w:t>“href” attribute used to point part or new website.</w:t>
+        <w:t>“</w:t>
+      </w:r>
+      <w:proofErr w:type="spellStart"/>
+      <w:r>
+        <w:rPr>
+          <w:sz w:val="24"/>
+          <w:szCs w:val="24"/>
+          <w:lang w:val="en-US"/>
+        </w:rPr>
+        <w:t>href</w:t>
+      </w:r>
+      <w:proofErr w:type="spellEnd"/>
+      <w:r>
+        <w:rPr>
+          <w:sz w:val="24"/>
+          <w:szCs w:val="24"/>
+          <w:lang w:val="en-US"/>
+        </w:rPr>
+        <w:t>” attribute used to point part or new website.</w:t>
       </w:r>
     </w:p>
     <w:p>
@@ -1982,17 +2276,1095 @@
     </w:p>
     <w:p>
       <w:pPr>
-        <w:pStyle w:val="ListParagraph"/>
-        <w:numPr>
-          <w:ilvl w:val="0"/>
-          <w:numId w:val="1"/>
-        </w:numPr>
-        <w:rPr>
-          <w:sz w:val="24"/>
-          <w:szCs w:val="24"/>
-          <w:lang w:val="en-US"/>
-        </w:rPr>
-      </w:pPr>
+        <w:pStyle w:val="Heading1"/>
+        <w:rPr>
+          <w:lang w:val="en-US"/>
+        </w:rPr>
+      </w:pPr>
+      <w:r>
+        <w:rPr>
+          <w:lang w:val="en-US"/>
+        </w:rPr>
+        <w:t>Images</w:t>
+      </w:r>
+    </w:p>
+    <w:p>
+      <w:pPr>
+        <w:pStyle w:val="ListParagraph"/>
+        <w:numPr>
+          <w:ilvl w:val="0"/>
+          <w:numId w:val="1"/>
+        </w:numPr>
+        <w:rPr>
+          <w:sz w:val="24"/>
+          <w:szCs w:val="24"/>
+          <w:lang w:val="en-US"/>
+        </w:rPr>
+      </w:pPr>
+      <w:r>
+        <w:rPr>
+          <w:sz w:val="24"/>
+          <w:szCs w:val="24"/>
+          <w:lang w:val="en-US"/>
+        </w:rPr>
+        <w:t>&lt;</w:t>
+      </w:r>
+      <w:proofErr w:type="spellStart"/>
+      <w:r>
+        <w:rPr>
+          <w:sz w:val="24"/>
+          <w:szCs w:val="24"/>
+          <w:lang w:val="en-US"/>
+        </w:rPr>
+        <w:t>img</w:t>
+      </w:r>
+      <w:proofErr w:type="spellEnd"/>
+      <w:r>
+        <w:rPr>
+          <w:sz w:val="24"/>
+          <w:szCs w:val="24"/>
+          <w:lang w:val="en-US"/>
+        </w:rPr>
+        <w:t>&gt; shows the image.</w:t>
+      </w:r>
+    </w:p>
+    <w:p>
+      <w:pPr>
+        <w:pStyle w:val="ListParagraph"/>
+        <w:numPr>
+          <w:ilvl w:val="1"/>
+          <w:numId w:val="1"/>
+        </w:numPr>
+        <w:rPr>
+          <w:sz w:val="24"/>
+          <w:szCs w:val="24"/>
+          <w:lang w:val="en-US"/>
+        </w:rPr>
+      </w:pPr>
+      <w:r>
+        <w:rPr>
+          <w:sz w:val="24"/>
+          <w:szCs w:val="24"/>
+          <w:lang w:val="en-US"/>
+        </w:rPr>
+        <w:t>“</w:t>
+      </w:r>
+      <w:proofErr w:type="spellStart"/>
+      <w:r>
+        <w:rPr>
+          <w:sz w:val="24"/>
+          <w:szCs w:val="24"/>
+          <w:lang w:val="en-US"/>
+        </w:rPr>
+        <w:t>src</w:t>
+      </w:r>
+      <w:proofErr w:type="spellEnd"/>
+      <w:r>
+        <w:rPr>
+          <w:sz w:val="24"/>
+          <w:szCs w:val="24"/>
+          <w:lang w:val="en-US"/>
+        </w:rPr>
+        <w:t xml:space="preserve">” </w:t>
+      </w:r>
+      <w:proofErr w:type="spellStart"/>
+      <w:r>
+        <w:rPr>
+          <w:sz w:val="24"/>
+          <w:szCs w:val="24"/>
+          <w:lang w:val="en-US"/>
+        </w:rPr>
+        <w:t>its</w:t>
+      </w:r>
+      <w:proofErr w:type="spellEnd"/>
+      <w:r>
+        <w:rPr>
+          <w:sz w:val="24"/>
+          <w:szCs w:val="24"/>
+          <w:lang w:val="en-US"/>
+        </w:rPr>
+        <w:t xml:space="preserve"> like </w:t>
+      </w:r>
+      <w:proofErr w:type="spellStart"/>
+      <w:r>
+        <w:rPr>
+          <w:sz w:val="24"/>
+          <w:szCs w:val="24"/>
+          <w:lang w:val="en-US"/>
+        </w:rPr>
+        <w:t>href</w:t>
+      </w:r>
+      <w:proofErr w:type="spellEnd"/>
+      <w:r>
+        <w:rPr>
+          <w:sz w:val="24"/>
+          <w:szCs w:val="24"/>
+          <w:lang w:val="en-US"/>
+        </w:rPr>
+        <w:t xml:space="preserve"> but instead of pointing to sites it points to data.</w:t>
+      </w:r>
+    </w:p>
+    <w:p>
+      <w:pPr>
+        <w:pStyle w:val="ListParagraph"/>
+        <w:numPr>
+          <w:ilvl w:val="1"/>
+          <w:numId w:val="1"/>
+        </w:numPr>
+        <w:rPr>
+          <w:sz w:val="24"/>
+          <w:szCs w:val="24"/>
+          <w:lang w:val="en-US"/>
+        </w:rPr>
+      </w:pPr>
+      <w:r>
+        <w:rPr>
+          <w:sz w:val="24"/>
+          <w:szCs w:val="24"/>
+          <w:lang w:val="en-US"/>
+        </w:rPr>
+        <w:t>“alt” it has description of an image and this will be shown if image doesn’t load.</w:t>
+      </w:r>
+    </w:p>
+    <w:p>
+      <w:pPr>
+        <w:pStyle w:val="ListParagraph"/>
+        <w:numPr>
+          <w:ilvl w:val="1"/>
+          <w:numId w:val="1"/>
+        </w:numPr>
+        <w:rPr>
+          <w:sz w:val="24"/>
+          <w:szCs w:val="24"/>
+          <w:lang w:val="en-US"/>
+        </w:rPr>
+      </w:pPr>
+      <w:r>
+        <w:rPr>
+          <w:sz w:val="24"/>
+          <w:szCs w:val="24"/>
+          <w:lang w:val="en-US"/>
+        </w:rPr>
+        <w:t>“title”</w:t>
+      </w:r>
+      <w:r>
+        <w:rPr>
+          <w:sz w:val="24"/>
+          <w:szCs w:val="24"/>
+          <w:lang w:val="en-US"/>
+        </w:rPr>
+        <w:t xml:space="preserve"> it is like alt but it show up when we hover over the image.</w:t>
+      </w:r>
+    </w:p>
+    <w:p>
+      <w:pPr>
+        <w:pStyle w:val="ListParagraph"/>
+        <w:numPr>
+          <w:ilvl w:val="1"/>
+          <w:numId w:val="1"/>
+        </w:numPr>
+        <w:rPr>
+          <w:sz w:val="24"/>
+          <w:szCs w:val="24"/>
+          <w:lang w:val="en-US"/>
+        </w:rPr>
+      </w:pPr>
+      <w:r>
+        <w:rPr>
+          <w:sz w:val="24"/>
+          <w:szCs w:val="24"/>
+          <w:lang w:val="en-US"/>
+        </w:rPr>
+        <w:t>“height”</w:t>
+      </w:r>
+    </w:p>
+    <w:p>
+      <w:pPr>
+        <w:pStyle w:val="ListParagraph"/>
+        <w:numPr>
+          <w:ilvl w:val="1"/>
+          <w:numId w:val="1"/>
+        </w:numPr>
+        <w:rPr>
+          <w:sz w:val="24"/>
+          <w:szCs w:val="24"/>
+          <w:lang w:val="en-US"/>
+        </w:rPr>
+      </w:pPr>
+      <w:r>
+        <w:rPr>
+          <w:sz w:val="24"/>
+          <w:szCs w:val="24"/>
+          <w:lang w:val="en-US"/>
+        </w:rPr>
+        <w:t>“width”</w:t>
+      </w:r>
+    </w:p>
+    <w:p>
+      <w:pPr>
+        <w:pStyle w:val="ListParagraph"/>
+        <w:numPr>
+          <w:ilvl w:val="1"/>
+          <w:numId w:val="1"/>
+        </w:numPr>
+        <w:rPr>
+          <w:sz w:val="24"/>
+          <w:szCs w:val="24"/>
+          <w:lang w:val="en-US"/>
+        </w:rPr>
+      </w:pPr>
+      <w:r>
+        <w:rPr>
+          <w:sz w:val="24"/>
+          <w:szCs w:val="24"/>
+          <w:lang w:val="en-US"/>
+        </w:rPr>
+        <w:t xml:space="preserve">“align” It is used to align image on </w:t>
+      </w:r>
+      <w:r>
+        <w:rPr>
+          <w:sz w:val="24"/>
+          <w:szCs w:val="24"/>
+          <w:lang w:val="en-US"/>
+        </w:rPr>
+        <w:t>page</w:t>
+      </w:r>
+      <w:r>
+        <w:rPr>
+          <w:sz w:val="24"/>
+          <w:szCs w:val="24"/>
+          <w:lang w:val="en-US"/>
+        </w:rPr>
+        <w:t>. [removed from html5]</w:t>
+      </w:r>
+      <w:r>
+        <w:rPr>
+          <w:sz w:val="24"/>
+          <w:szCs w:val="24"/>
+          <w:lang w:val="en-US"/>
+        </w:rPr>
+        <w:t>.</w:t>
+      </w:r>
+    </w:p>
+    <w:p>
+      <w:pPr>
+        <w:pStyle w:val="ListParagraph"/>
+        <w:numPr>
+          <w:ilvl w:val="0"/>
+          <w:numId w:val="1"/>
+        </w:numPr>
+        <w:rPr>
+          <w:sz w:val="24"/>
+          <w:szCs w:val="24"/>
+          <w:lang w:val="en-US"/>
+        </w:rPr>
+      </w:pPr>
+      <w:r>
+        <w:rPr>
+          <w:sz w:val="24"/>
+          <w:szCs w:val="24"/>
+          <w:lang w:val="en-US"/>
+        </w:rPr>
+        <w:t>&lt;figure&gt; used to contain the image and it caption.</w:t>
+      </w:r>
+    </w:p>
+    <w:p>
+      <w:pPr>
+        <w:pStyle w:val="ListParagraph"/>
+        <w:numPr>
+          <w:ilvl w:val="0"/>
+          <w:numId w:val="1"/>
+        </w:numPr>
+        <w:rPr>
+          <w:sz w:val="24"/>
+          <w:szCs w:val="24"/>
+          <w:lang w:val="en-US"/>
+        </w:rPr>
+      </w:pPr>
+      <w:r>
+        <w:rPr>
+          <w:sz w:val="24"/>
+          <w:szCs w:val="24"/>
+          <w:lang w:val="en-US"/>
+        </w:rPr>
+        <w:t>&lt;</w:t>
+      </w:r>
+      <w:proofErr w:type="spellStart"/>
+      <w:r>
+        <w:rPr>
+          <w:sz w:val="24"/>
+          <w:szCs w:val="24"/>
+          <w:lang w:val="en-US"/>
+        </w:rPr>
+        <w:t>figcaption</w:t>
+      </w:r>
+      <w:proofErr w:type="spellEnd"/>
+      <w:r>
+        <w:rPr>
+          <w:sz w:val="24"/>
+          <w:szCs w:val="24"/>
+          <w:lang w:val="en-US"/>
+        </w:rPr>
+        <w:t>&gt; in previous version this was not possible. In html5 we can add caption to imag</w:t>
+      </w:r>
+      <w:r>
+        <w:rPr>
+          <w:sz w:val="24"/>
+          <w:szCs w:val="24"/>
+          <w:lang w:val="en-US"/>
+        </w:rPr>
+        <w:t>e.</w:t>
+      </w:r>
+    </w:p>
+    <w:p>
+      <w:pPr>
+        <w:pStyle w:val="Heading1"/>
+        <w:rPr>
+          <w:lang w:val="en-US"/>
+        </w:rPr>
+      </w:pPr>
+      <w:r>
+        <w:rPr>
+          <w:lang w:val="en-US"/>
+        </w:rPr>
+        <w:t xml:space="preserve">Tables </w:t>
+      </w:r>
+    </w:p>
+    <w:p>
+      <w:pPr>
+        <w:rPr>
+          <w:lang w:val="en-US"/>
+        </w:rPr>
+      </w:pPr>
+      <w:r>
+        <w:rPr>
+          <w:lang w:val="en-US"/>
+        </w:rPr>
+        <w:t xml:space="preserve">Use of </w:t>
+      </w:r>
+      <w:proofErr w:type="spellStart"/>
+      <w:r>
+        <w:rPr>
+          <w:lang w:val="en-US"/>
+        </w:rPr>
+        <w:t>th</w:t>
+      </w:r>
+      <w:proofErr w:type="spellEnd"/>
+      <w:r>
+        <w:rPr>
+          <w:lang w:val="en-US"/>
+        </w:rPr>
+        <w:t xml:space="preserve"> tag will improve search engine results.</w:t>
+      </w:r>
+    </w:p>
+    <w:p>
+      <w:pPr>
+        <w:rPr>
+          <w:lang w:val="en-US"/>
+        </w:rPr>
+      </w:pPr>
+      <w:r>
+        <w:rPr>
+          <w:lang w:val="en-US"/>
+        </w:rPr>
+        <w:t xml:space="preserve">So </w:t>
+      </w:r>
+      <w:proofErr w:type="spellStart"/>
+      <w:r>
+        <w:rPr>
+          <w:lang w:val="en-US"/>
+        </w:rPr>
+        <w:t>thead</w:t>
+      </w:r>
+      <w:proofErr w:type="spellEnd"/>
+      <w:r>
+        <w:rPr>
+          <w:lang w:val="en-US"/>
+        </w:rPr>
+        <w:t xml:space="preserve"> </w:t>
+      </w:r>
+      <w:proofErr w:type="spellStart"/>
+      <w:r>
+        <w:rPr>
+          <w:lang w:val="en-US"/>
+        </w:rPr>
+        <w:t>tbody</w:t>
+      </w:r>
+      <w:proofErr w:type="spellEnd"/>
+      <w:r>
+        <w:rPr>
+          <w:lang w:val="en-US"/>
+        </w:rPr>
+        <w:t xml:space="preserve"> </w:t>
+      </w:r>
+      <w:proofErr w:type="spellStart"/>
+      <w:r>
+        <w:rPr>
+          <w:lang w:val="en-US"/>
+        </w:rPr>
+        <w:t>tfoot</w:t>
+      </w:r>
+      <w:proofErr w:type="spellEnd"/>
+      <w:r>
+        <w:rPr>
+          <w:lang w:val="en-US"/>
+        </w:rPr>
+        <w:t xml:space="preserve"> tags are used to make a big table like in banks, where you could see heading of column and at last total, whether </w:t>
+      </w:r>
+      <w:proofErr w:type="spellStart"/>
+      <w:r>
+        <w:rPr>
+          <w:lang w:val="en-US"/>
+        </w:rPr>
+        <w:t>ur</w:t>
+      </w:r>
+      <w:proofErr w:type="spellEnd"/>
+      <w:r>
+        <w:rPr>
+          <w:lang w:val="en-US"/>
+        </w:rPr>
+        <w:t xml:space="preserve"> are at that part or not.</w:t>
+      </w:r>
+    </w:p>
+    <w:p>
+      <w:pPr>
+        <w:pStyle w:val="ListParagraph"/>
+        <w:numPr>
+          <w:ilvl w:val="0"/>
+          <w:numId w:val="1"/>
+        </w:numPr>
+        <w:rPr>
+          <w:sz w:val="24"/>
+          <w:szCs w:val="24"/>
+          <w:lang w:val="en-US"/>
+        </w:rPr>
+      </w:pPr>
+      <w:r>
+        <w:rPr>
+          <w:sz w:val="24"/>
+          <w:szCs w:val="24"/>
+          <w:lang w:val="en-US"/>
+        </w:rPr>
+        <w:t>&lt;table&gt; it is used to create the table and contain the elements.</w:t>
+      </w:r>
+    </w:p>
+    <w:p>
+      <w:pPr>
+        <w:pStyle w:val="ListParagraph"/>
+        <w:numPr>
+          <w:ilvl w:val="0"/>
+          <w:numId w:val="1"/>
+        </w:numPr>
+        <w:rPr>
+          <w:sz w:val="24"/>
+          <w:szCs w:val="24"/>
+          <w:lang w:val="en-US"/>
+        </w:rPr>
+      </w:pPr>
+      <w:r>
+        <w:rPr>
+          <w:sz w:val="24"/>
+          <w:szCs w:val="24"/>
+          <w:lang w:val="en-US"/>
+        </w:rPr>
+        <w:t>&lt;tr&gt; to start a row use this tag</w:t>
+      </w:r>
+      <w:r>
+        <w:rPr>
+          <w:sz w:val="24"/>
+          <w:szCs w:val="24"/>
+          <w:lang w:val="en-US"/>
+        </w:rPr>
+        <w:t>.</w:t>
+      </w:r>
+    </w:p>
+    <w:p>
+      <w:pPr>
+        <w:pStyle w:val="ListParagraph"/>
+        <w:numPr>
+          <w:ilvl w:val="0"/>
+          <w:numId w:val="1"/>
+        </w:numPr>
+        <w:rPr>
+          <w:sz w:val="24"/>
+          <w:szCs w:val="24"/>
+          <w:lang w:val="en-US"/>
+        </w:rPr>
+      </w:pPr>
+      <w:r>
+        <w:rPr>
+          <w:sz w:val="24"/>
+          <w:szCs w:val="24"/>
+          <w:lang w:val="en-US"/>
+        </w:rPr>
+        <w:t>&lt;td&gt; contains the table data. Or we can say it is like a</w:t>
+      </w:r>
+      <w:r>
+        <w:rPr>
+          <w:sz w:val="24"/>
+          <w:szCs w:val="24"/>
+          <w:lang w:val="en-US"/>
+        </w:rPr>
+        <w:t>n</w:t>
+      </w:r>
+      <w:r>
+        <w:rPr>
+          <w:sz w:val="24"/>
+          <w:szCs w:val="24"/>
+          <w:lang w:val="en-US"/>
+        </w:rPr>
+        <w:t xml:space="preserve"> cell</w:t>
+      </w:r>
+      <w:r>
+        <w:rPr>
+          <w:sz w:val="24"/>
+          <w:szCs w:val="24"/>
+          <w:lang w:val="en-US"/>
+        </w:rPr>
+        <w:t>.</w:t>
+      </w:r>
+    </w:p>
+    <w:p>
+      <w:pPr>
+        <w:pStyle w:val="ListParagraph"/>
+        <w:numPr>
+          <w:ilvl w:val="0"/>
+          <w:numId w:val="1"/>
+        </w:numPr>
+        <w:rPr>
+          <w:sz w:val="24"/>
+          <w:szCs w:val="24"/>
+          <w:lang w:val="en-US"/>
+        </w:rPr>
+      </w:pPr>
+      <w:r>
+        <w:rPr>
+          <w:sz w:val="24"/>
+          <w:szCs w:val="24"/>
+          <w:lang w:val="en-US"/>
+        </w:rPr>
+        <w:t>&lt;</w:t>
+      </w:r>
+      <w:proofErr w:type="spellStart"/>
+      <w:r>
+        <w:rPr>
+          <w:sz w:val="24"/>
+          <w:szCs w:val="24"/>
+          <w:lang w:val="en-US"/>
+        </w:rPr>
+        <w:t>th</w:t>
+      </w:r>
+      <w:proofErr w:type="spellEnd"/>
+      <w:r>
+        <w:rPr>
+          <w:sz w:val="24"/>
+          <w:szCs w:val="24"/>
+          <w:lang w:val="en-US"/>
+        </w:rPr>
+        <w:t>&gt; it like td tag but it used to specify the heading of a column.</w:t>
+      </w:r>
+    </w:p>
+    <w:p>
+      <w:pPr>
+        <w:pStyle w:val="ListParagraph"/>
+        <w:numPr>
+          <w:ilvl w:val="1"/>
+          <w:numId w:val="1"/>
+        </w:numPr>
+        <w:rPr>
+          <w:sz w:val="24"/>
+          <w:szCs w:val="24"/>
+          <w:lang w:val="en-US"/>
+        </w:rPr>
+      </w:pPr>
+      <w:r>
+        <w:rPr>
+          <w:sz w:val="24"/>
+          <w:szCs w:val="24"/>
+          <w:lang w:val="en-US"/>
+        </w:rPr>
+        <w:t>“</w:t>
+      </w:r>
+      <w:proofErr w:type="spellStart"/>
+      <w:r>
+        <w:rPr>
+          <w:sz w:val="24"/>
+          <w:szCs w:val="24"/>
+          <w:lang w:val="en-US"/>
+        </w:rPr>
+        <w:t>colspan</w:t>
+      </w:r>
+      <w:proofErr w:type="spellEnd"/>
+      <w:r>
+        <w:rPr>
+          <w:sz w:val="24"/>
+          <w:szCs w:val="24"/>
+          <w:lang w:val="en-US"/>
+        </w:rPr>
+        <w:t>” attribute used to span over column</w:t>
+      </w:r>
+      <w:r>
+        <w:rPr>
+          <w:sz w:val="24"/>
+          <w:szCs w:val="24"/>
+          <w:lang w:val="en-US"/>
+        </w:rPr>
+        <w:t>.</w:t>
+      </w:r>
+    </w:p>
+    <w:p>
+      <w:pPr>
+        <w:pStyle w:val="ListParagraph"/>
+        <w:numPr>
+          <w:ilvl w:val="1"/>
+          <w:numId w:val="1"/>
+        </w:numPr>
+        <w:rPr>
+          <w:sz w:val="24"/>
+          <w:szCs w:val="24"/>
+          <w:lang w:val="en-US"/>
+        </w:rPr>
+      </w:pPr>
+      <w:r>
+        <w:rPr>
+          <w:sz w:val="24"/>
+          <w:szCs w:val="24"/>
+          <w:lang w:val="en-US"/>
+        </w:rPr>
+        <w:t>“</w:t>
+      </w:r>
+      <w:proofErr w:type="spellStart"/>
+      <w:r>
+        <w:rPr>
+          <w:sz w:val="24"/>
+          <w:szCs w:val="24"/>
+          <w:lang w:val="en-US"/>
+        </w:rPr>
+        <w:t>rowspan</w:t>
+      </w:r>
+      <w:proofErr w:type="spellEnd"/>
+      <w:r>
+        <w:rPr>
+          <w:sz w:val="24"/>
+          <w:szCs w:val="24"/>
+          <w:lang w:val="en-US"/>
+        </w:rPr>
+        <w:t>” attribute used to span over row.</w:t>
+      </w:r>
+      <w:r>
+        <w:rPr>
+          <w:sz w:val="24"/>
+          <w:szCs w:val="24"/>
+          <w:lang w:val="en-US"/>
+        </w:rPr>
+        <w:t xml:space="preserve"> </w:t>
+      </w:r>
+    </w:p>
+    <w:p>
+      <w:pPr>
+        <w:pStyle w:val="ListParagraph"/>
+        <w:numPr>
+          <w:ilvl w:val="0"/>
+          <w:numId w:val="1"/>
+        </w:numPr>
+        <w:rPr>
+          <w:sz w:val="24"/>
+          <w:szCs w:val="24"/>
+          <w:lang w:val="en-US"/>
+        </w:rPr>
+      </w:pPr>
+      <w:r>
+        <w:rPr>
+          <w:sz w:val="24"/>
+          <w:szCs w:val="24"/>
+          <w:lang w:val="en-US"/>
+        </w:rPr>
+        <w:t>&lt;</w:t>
+      </w:r>
+      <w:proofErr w:type="spellStart"/>
+      <w:r>
+        <w:rPr>
+          <w:sz w:val="24"/>
+          <w:szCs w:val="24"/>
+          <w:lang w:val="en-US"/>
+        </w:rPr>
+        <w:t>thead</w:t>
+      </w:r>
+      <w:proofErr w:type="spellEnd"/>
+      <w:r>
+        <w:rPr>
+          <w:sz w:val="24"/>
+          <w:szCs w:val="24"/>
+          <w:lang w:val="en-US"/>
+        </w:rPr>
+        <w:t xml:space="preserve">&gt; used for </w:t>
+      </w:r>
+      <w:proofErr w:type="spellStart"/>
+      <w:r>
+        <w:rPr>
+          <w:sz w:val="24"/>
+          <w:szCs w:val="24"/>
+          <w:lang w:val="en-US"/>
+        </w:rPr>
+        <w:t>refrencing</w:t>
+      </w:r>
+      <w:proofErr w:type="spellEnd"/>
+      <w:r>
+        <w:rPr>
+          <w:sz w:val="24"/>
+          <w:szCs w:val="24"/>
+          <w:lang w:val="en-US"/>
+        </w:rPr>
+        <w:t xml:space="preserve"> header part of table.</w:t>
+      </w:r>
+    </w:p>
+    <w:p>
+      <w:pPr>
+        <w:pStyle w:val="ListParagraph"/>
+        <w:numPr>
+          <w:ilvl w:val="0"/>
+          <w:numId w:val="1"/>
+        </w:numPr>
+        <w:rPr>
+          <w:sz w:val="24"/>
+          <w:szCs w:val="24"/>
+          <w:lang w:val="en-US"/>
+        </w:rPr>
+      </w:pPr>
+      <w:r>
+        <w:rPr>
+          <w:sz w:val="24"/>
+          <w:szCs w:val="24"/>
+          <w:lang w:val="en-US"/>
+        </w:rPr>
+        <w:t>&lt;</w:t>
+      </w:r>
+      <w:proofErr w:type="spellStart"/>
+      <w:r>
+        <w:rPr>
+          <w:sz w:val="24"/>
+          <w:szCs w:val="24"/>
+          <w:lang w:val="en-US"/>
+        </w:rPr>
+        <w:t>tbody</w:t>
+      </w:r>
+      <w:proofErr w:type="spellEnd"/>
+      <w:r>
+        <w:rPr>
+          <w:sz w:val="24"/>
+          <w:szCs w:val="24"/>
+          <w:lang w:val="en-US"/>
+        </w:rPr>
+        <w:t xml:space="preserve">&gt; used for </w:t>
+      </w:r>
+      <w:proofErr w:type="spellStart"/>
+      <w:r>
+        <w:rPr>
+          <w:sz w:val="24"/>
+          <w:szCs w:val="24"/>
+          <w:lang w:val="en-US"/>
+        </w:rPr>
+        <w:t>refrencing</w:t>
+      </w:r>
+      <w:proofErr w:type="spellEnd"/>
+      <w:r>
+        <w:rPr>
+          <w:sz w:val="24"/>
+          <w:szCs w:val="24"/>
+          <w:lang w:val="en-US"/>
+        </w:rPr>
+        <w:t xml:space="preserve"> body part of table.</w:t>
+      </w:r>
+    </w:p>
+    <w:p>
+      <w:pPr>
+        <w:pStyle w:val="ListParagraph"/>
+        <w:numPr>
+          <w:ilvl w:val="0"/>
+          <w:numId w:val="1"/>
+        </w:numPr>
+        <w:rPr>
+          <w:sz w:val="24"/>
+          <w:szCs w:val="24"/>
+          <w:lang w:val="en-US"/>
+        </w:rPr>
+      </w:pPr>
+      <w:r>
+        <w:rPr>
+          <w:sz w:val="24"/>
+          <w:szCs w:val="24"/>
+          <w:lang w:val="en-US"/>
+        </w:rPr>
+        <w:t>&lt;</w:t>
+      </w:r>
+      <w:proofErr w:type="spellStart"/>
+      <w:r>
+        <w:rPr>
+          <w:sz w:val="24"/>
+          <w:szCs w:val="24"/>
+          <w:lang w:val="en-US"/>
+        </w:rPr>
+        <w:t>t</w:t>
+      </w:r>
+      <w:r>
+        <w:rPr>
+          <w:sz w:val="24"/>
+          <w:szCs w:val="24"/>
+          <w:lang w:val="en-US"/>
+        </w:rPr>
+        <w:t>foot</w:t>
+      </w:r>
+      <w:proofErr w:type="spellEnd"/>
+      <w:r>
+        <w:rPr>
+          <w:sz w:val="24"/>
+          <w:szCs w:val="24"/>
+          <w:lang w:val="en-US"/>
+        </w:rPr>
+        <w:t xml:space="preserve">&gt; used for </w:t>
+      </w:r>
+      <w:proofErr w:type="spellStart"/>
+      <w:r>
+        <w:rPr>
+          <w:sz w:val="24"/>
+          <w:szCs w:val="24"/>
+          <w:lang w:val="en-US"/>
+        </w:rPr>
+        <w:t>refrencing</w:t>
+      </w:r>
+      <w:proofErr w:type="spellEnd"/>
+      <w:r>
+        <w:rPr>
+          <w:sz w:val="24"/>
+          <w:szCs w:val="24"/>
+          <w:lang w:val="en-US"/>
+        </w:rPr>
+        <w:t xml:space="preserve"> </w:t>
+      </w:r>
+      <w:r>
+        <w:rPr>
+          <w:sz w:val="24"/>
+          <w:szCs w:val="24"/>
+          <w:lang w:val="en-US"/>
+        </w:rPr>
+        <w:t>foot</w:t>
+      </w:r>
+      <w:r>
+        <w:rPr>
+          <w:sz w:val="24"/>
+          <w:szCs w:val="24"/>
+          <w:lang w:val="en-US"/>
+        </w:rPr>
+        <w:t xml:space="preserve"> part of table.</w:t>
+      </w:r>
+    </w:p>
+    <w:p>
+      <w:pPr>
+        <w:pStyle w:val="ListParagraph"/>
+        <w:numPr>
+          <w:ilvl w:val="0"/>
+          <w:numId w:val="1"/>
+        </w:numPr>
+        <w:rPr>
+          <w:sz w:val="24"/>
+          <w:szCs w:val="24"/>
+          <w:lang w:val="en-US"/>
+        </w:rPr>
+      </w:pPr>
+      <w:r>
+        <w:rPr>
+          <w:sz w:val="24"/>
+          <w:szCs w:val="24"/>
+          <w:lang w:val="en-US"/>
+        </w:rPr>
+        <w:t>Some old code you should know but not use.</w:t>
+      </w:r>
+    </w:p>
+    <w:p>
+      <w:pPr>
+        <w:pStyle w:val="ListParagraph"/>
+        <w:numPr>
+          <w:ilvl w:val="1"/>
+          <w:numId w:val="1"/>
+        </w:numPr>
+        <w:rPr>
+          <w:sz w:val="24"/>
+          <w:szCs w:val="24"/>
+          <w:lang w:val="en-US"/>
+        </w:rPr>
+      </w:pPr>
+      <w:r>
+        <w:rPr>
+          <w:sz w:val="24"/>
+          <w:szCs w:val="24"/>
+          <w:lang w:val="en-US"/>
+        </w:rPr>
+        <w:t>“width”</w:t>
+      </w:r>
+    </w:p>
+    <w:p>
+      <w:pPr>
+        <w:pStyle w:val="ListParagraph"/>
+        <w:numPr>
+          <w:ilvl w:val="1"/>
+          <w:numId w:val="1"/>
+        </w:numPr>
+        <w:rPr>
+          <w:sz w:val="24"/>
+          <w:szCs w:val="24"/>
+          <w:lang w:val="en-US"/>
+        </w:rPr>
+      </w:pPr>
+      <w:r>
+        <w:rPr>
+          <w:sz w:val="24"/>
+          <w:szCs w:val="24"/>
+          <w:lang w:val="en-US"/>
+        </w:rPr>
+        <w:t xml:space="preserve">“cellpadding” </w:t>
+      </w:r>
+    </w:p>
+    <w:p>
+      <w:pPr>
+        <w:pStyle w:val="ListParagraph"/>
+        <w:numPr>
+          <w:ilvl w:val="1"/>
+          <w:numId w:val="1"/>
+        </w:numPr>
+        <w:rPr>
+          <w:sz w:val="24"/>
+          <w:szCs w:val="24"/>
+          <w:lang w:val="en-US"/>
+        </w:rPr>
+      </w:pPr>
+      <w:r>
+        <w:rPr>
+          <w:sz w:val="24"/>
+          <w:szCs w:val="24"/>
+          <w:lang w:val="en-US"/>
+        </w:rPr>
+        <w:t>“cell spacing”</w:t>
+      </w:r>
+    </w:p>
+    <w:p>
+      <w:pPr>
+        <w:pStyle w:val="ListParagraph"/>
+        <w:numPr>
+          <w:ilvl w:val="1"/>
+          <w:numId w:val="1"/>
+        </w:numPr>
+        <w:rPr>
+          <w:sz w:val="24"/>
+          <w:szCs w:val="24"/>
+          <w:lang w:val="en-US"/>
+        </w:rPr>
+      </w:pPr>
+      <w:r>
+        <w:rPr>
+          <w:sz w:val="24"/>
+          <w:szCs w:val="24"/>
+          <w:lang w:val="en-US"/>
+        </w:rPr>
+        <w:t xml:space="preserve">“border” </w:t>
+      </w:r>
+    </w:p>
+    <w:p>
+      <w:pPr>
+        <w:pStyle w:val="ListParagraph"/>
+        <w:numPr>
+          <w:ilvl w:val="1"/>
+          <w:numId w:val="1"/>
+        </w:numPr>
+        <w:rPr>
+          <w:sz w:val="24"/>
+          <w:szCs w:val="24"/>
+          <w:lang w:val="en-US"/>
+        </w:rPr>
+      </w:pPr>
+      <w:r>
+        <w:rPr>
+          <w:sz w:val="24"/>
+          <w:szCs w:val="24"/>
+          <w:lang w:val="en-US"/>
+        </w:rPr>
+        <w:t>“</w:t>
+      </w:r>
+      <w:proofErr w:type="spellStart"/>
+      <w:r>
+        <w:rPr>
+          <w:sz w:val="24"/>
+          <w:szCs w:val="24"/>
+          <w:lang w:val="en-US"/>
+        </w:rPr>
+        <w:t>bgcolor</w:t>
+      </w:r>
+      <w:proofErr w:type="spellEnd"/>
+      <w:r>
+        <w:rPr>
+          <w:sz w:val="24"/>
+          <w:szCs w:val="24"/>
+          <w:lang w:val="en-US"/>
+        </w:rPr>
+        <w:t>”</w:t>
+      </w:r>
+    </w:p>
+    <w:p>
+      <w:pPr>
+        <w:pStyle w:val="ListParagraph"/>
+        <w:numPr>
+          <w:ilvl w:val="1"/>
+          <w:numId w:val="1"/>
+        </w:numPr>
+        <w:rPr>
+          <w:sz w:val="24"/>
+          <w:szCs w:val="24"/>
+          <w:lang w:val="en-US"/>
+        </w:rPr>
+      </w:pPr>
+      <w:r>
+        <w:rPr>
+          <w:sz w:val="24"/>
+          <w:szCs w:val="24"/>
+          <w:lang w:val="en-US"/>
+        </w:rPr>
+        <w:t>“scope”</w:t>
+      </w:r>
+    </w:p>
+    <w:p>
+      <w:pPr>
+        <w:pStyle w:val="Heading1"/>
+        <w:rPr>
+          <w:lang w:val="en-US"/>
+        </w:rPr>
+      </w:pPr>
+      <w:r>
+        <w:rPr>
+          <w:lang w:val="en-US"/>
+        </w:rPr>
+        <w:t xml:space="preserve">Forms </w:t>
+      </w:r>
+    </w:p>
+    <w:p>
+      <w:pPr>
+        <w:pStyle w:val="ListParagraph"/>
+        <w:numPr>
+          <w:ilvl w:val="0"/>
+          <w:numId w:val="1"/>
+        </w:numPr>
+        <w:rPr>
+          <w:sz w:val="24"/>
+          <w:szCs w:val="24"/>
+          <w:lang w:val="en-US"/>
+        </w:rPr>
+      </w:pPr>
+      <w:r>
+        <w:rPr>
+          <w:sz w:val="24"/>
+          <w:szCs w:val="24"/>
+          <w:lang w:val="en-US"/>
+        </w:rPr>
+        <w:t>h</w:t>
+      </w:r>
     </w:p>
     <w:sectPr>
       <w:pgSz w:w="11906" w:h="16838"/>

</xml_diff>